<commit_message>
Assgn 1 Doc added
</commit_message>
<xml_diff>
--- a/Maintain-Efficient-Process-Utilization-on-Windows.docx
+++ b/Maintain-Efficient-Process-Utilization-on-Windows.docx
@@ -42,14 +42,18 @@
         <w:jc w:val="both"/>
         <w:rPr>
           <w:rFonts w:ascii="Times New Roman" w:hAnsi="Times New Roman" w:cs="Times New Roman"/>
-          <w:sz w:val="24"/>
-          <w:szCs w:val="24"/>
-          <w:lang w:val="en-US"/>
-        </w:rPr>
-      </w:pPr>
-      <w:r>
-        <w:rPr>
-          <w:rFonts w:ascii="Times New Roman" w:hAnsi="Times New Roman" w:cs="Times New Roman"/>
+          <w:b/>
+          <w:bCs/>
+          <w:sz w:val="24"/>
+          <w:szCs w:val="24"/>
+          <w:lang w:val="en-US"/>
+        </w:rPr>
+      </w:pPr>
+      <w:r>
+        <w:rPr>
+          <w:rFonts w:ascii="Times New Roman" w:hAnsi="Times New Roman" w:cs="Times New Roman"/>
+          <w:b/>
+          <w:bCs/>
           <w:sz w:val="24"/>
           <w:szCs w:val="24"/>
           <w:lang w:val="en-US"/>
@@ -59,6 +63,8 @@
       <w:r>
         <w:rPr>
           <w:rFonts w:ascii="Times New Roman" w:hAnsi="Times New Roman" w:cs="Times New Roman"/>
+          <w:b/>
+          <w:bCs/>
           <w:sz w:val="24"/>
           <w:szCs w:val="24"/>
           <w:lang w:val="en-US"/>
@@ -391,13 +397,17 @@
         <w:jc w:val="both"/>
         <w:rPr>
           <w:rFonts w:ascii="Times New Roman" w:hAnsi="Times New Roman" w:cs="Times New Roman"/>
-          <w:sz w:val="24"/>
-          <w:szCs w:val="24"/>
-        </w:rPr>
-      </w:pPr>
-      <w:r>
-        <w:rPr>
-          <w:rFonts w:ascii="Times New Roman" w:hAnsi="Times New Roman" w:cs="Times New Roman"/>
+          <w:b/>
+          <w:bCs/>
+          <w:sz w:val="24"/>
+          <w:szCs w:val="24"/>
+        </w:rPr>
+      </w:pPr>
+      <w:r>
+        <w:rPr>
+          <w:rFonts w:ascii="Times New Roman" w:hAnsi="Times New Roman" w:cs="Times New Roman"/>
+          <w:b/>
+          <w:bCs/>
           <w:sz w:val="24"/>
           <w:szCs w:val="24"/>
         </w:rPr>
@@ -549,6 +559,10 @@
         <w:jc w:val="both"/>
         <w:rPr>
           <w:rFonts w:ascii="Times New Roman" w:hAnsi="Times New Roman" w:cs="Times New Roman"/>
+          <w:b/>
+          <w:bCs/>
+          <w:sz w:val="24"/>
+          <w:szCs w:val="24"/>
         </w:rPr>
       </w:pPr>
       <w:r>
@@ -604,6 +618,12 @@
       <w:footerReference w:type="default" r:id="rId9"/>
       <w:pgSz w:w="11906" w:h="16838"/>
       <w:pgMar w:top="1440" w:right="1440" w:bottom="1440" w:left="1440" w:header="708" w:footer="708" w:gutter="0"/>
+      <w:pgBorders w:offsetFrom="page">
+        <w:top w:val="single" w:sz="4" w:space="24" w:color="auto"/>
+        <w:left w:val="single" w:sz="4" w:space="24" w:color="auto"/>
+        <w:bottom w:val="single" w:sz="4" w:space="24" w:color="auto"/>
+        <w:right w:val="single" w:sz="4" w:space="24" w:color="auto"/>
+      </w:pgBorders>
       <w:cols w:space="708"/>
       <w:docGrid w:linePitch="360"/>
     </w:sectPr>
@@ -641,7 +661,7 @@
   <w:p>
     <w:pPr>
       <w:pStyle w:val="Footer"/>
-      <w:jc w:val="right"/>
+      <w:jc w:val="both"/>
       <w:rPr>
         <w:rFonts w:ascii="Times New Roman" w:hAnsi="Times New Roman" w:cs="Times New Roman"/>
         <w:sz w:val="24"/>
@@ -660,7 +680,7 @@
   <w:p>
     <w:pPr>
       <w:pStyle w:val="Footer"/>
-      <w:jc w:val="right"/>
+      <w:jc w:val="both"/>
       <w:rPr>
         <w:rFonts w:ascii="Times New Roman" w:hAnsi="Times New Roman" w:cs="Times New Roman"/>
         <w:sz w:val="24"/>
@@ -679,7 +699,7 @@
   <w:p>
     <w:pPr>
       <w:pStyle w:val="Footer"/>
-      <w:jc w:val="right"/>
+      <w:jc w:val="both"/>
       <w:rPr>
         <w:rFonts w:ascii="Times New Roman" w:hAnsi="Times New Roman" w:cs="Times New Roman"/>
         <w:sz w:val="24"/>
@@ -698,7 +718,7 @@
   <w:p>
     <w:pPr>
       <w:pStyle w:val="Footer"/>
-      <w:jc w:val="right"/>
+      <w:jc w:val="both"/>
       <w:rPr>
         <w:rFonts w:ascii="Times New Roman" w:hAnsi="Times New Roman" w:cs="Times New Roman"/>
         <w:sz w:val="24"/>

</xml_diff>